<commit_message>
Try again updating guidelines
</commit_message>
<xml_diff>
--- a/General Lab Report Guidelines 2018.docx
+++ b/General Lab Report Guidelines 2018.docx
@@ -56,15 +56,7 @@
         <w:t>Materials and Methods, Results, Discussion, and References.</w:t>
       </w:r>
       <w:r>
-        <w:t xml:space="preserve"> Additional help on the mechanics of writing can be found at the University Writing Support Center located in 095 </w:t>
-      </w:r>
-      <w:proofErr w:type="spellStart"/>
-      <w:r>
-        <w:t>Lommen</w:t>
-      </w:r>
-      <w:proofErr w:type="spellEnd"/>
-      <w:r>
-        <w:t xml:space="preserve"> Hall or in room 112 in the Library (see </w:t>
+        <w:t xml:space="preserve"> Additional help on the mechanics of writing can be found at the University Writing Support Center located in 095 Lommen Hall or in room 112 in the Library (see </w:t>
       </w:r>
       <w:hyperlink r:id="rId5" w:history="1">
         <w:r>
@@ -196,6 +188,20 @@
         </w:rPr>
         <w:t>from the general to the specific.</w:t>
       </w:r>
+      <w:r>
+        <w:rPr>
+          <w:rFonts w:cs="Times New Roman"/>
+          <w:szCs w:val="24"/>
+        </w:rPr>
+        <w:t xml:space="preserve"> </w:t>
+      </w:r>
+      <w:r>
+        <w:rPr>
+          <w:rFonts w:cs="Times New Roman"/>
+          <w:szCs w:val="24"/>
+        </w:rPr>
+        <w:t xml:space="preserve">Also, no quotes! Science papers rarely include direct quotes. </w:t>
+      </w:r>
     </w:p>
     <w:p>
       <w:pPr>
@@ -387,23 +393,7 @@
           <w:rFonts w:cs="Times New Roman"/>
           <w:szCs w:val="24"/>
         </w:rPr>
-        <w:t>(Anderson, 1979), (</w:t>
-      </w:r>
-      <w:proofErr w:type="spellStart"/>
-      <w:r>
-        <w:rPr>
-          <w:rFonts w:cs="Times New Roman"/>
-          <w:szCs w:val="24"/>
-        </w:rPr>
-        <w:t>Burthe</w:t>
-      </w:r>
-      <w:proofErr w:type="spellEnd"/>
-      <w:r>
-        <w:rPr>
-          <w:rFonts w:cs="Times New Roman"/>
-          <w:szCs w:val="24"/>
-        </w:rPr>
-        <w:t xml:space="preserve"> </w:t>
+        <w:t xml:space="preserve">(Anderson, 1979), (Burthe </w:t>
       </w:r>
       <w:r>
         <w:rPr>
@@ -418,46 +408,14 @@
           <w:rFonts w:cs="Times New Roman"/>
           <w:szCs w:val="24"/>
         </w:rPr>
-        <w:t xml:space="preserve"> 2006), (</w:t>
-      </w:r>
-      <w:proofErr w:type="spellStart"/>
-      <w:r>
-        <w:rPr>
-          <w:rFonts w:cs="Times New Roman"/>
-          <w:szCs w:val="24"/>
-        </w:rPr>
-        <w:t>Lochmil</w:t>
-      </w:r>
-      <w:r>
-        <w:rPr>
-          <w:rFonts w:cs="Times New Roman"/>
-          <w:szCs w:val="24"/>
-        </w:rPr>
-        <w:t>ler</w:t>
-      </w:r>
-      <w:proofErr w:type="spellEnd"/>
-      <w:r>
-        <w:rPr>
-          <w:rFonts w:cs="Times New Roman"/>
-          <w:szCs w:val="24"/>
-        </w:rPr>
-        <w:t xml:space="preserve"> and </w:t>
-      </w:r>
-      <w:proofErr w:type="spellStart"/>
-      <w:r>
-        <w:rPr>
-          <w:rFonts w:cs="Times New Roman"/>
-          <w:szCs w:val="24"/>
-        </w:rPr>
-        <w:t>Deerenberg</w:t>
-      </w:r>
-      <w:proofErr w:type="spellEnd"/>
-      <w:r>
-        <w:rPr>
-          <w:rFonts w:cs="Times New Roman"/>
-          <w:szCs w:val="24"/>
-        </w:rPr>
-        <w:t xml:space="preserve">, 2000) </w:t>
+        <w:t xml:space="preserve"> 2006), (Lochmil</w:t>
+      </w:r>
+      <w:r>
+        <w:rPr>
+          <w:rFonts w:cs="Times New Roman"/>
+          <w:szCs w:val="24"/>
+        </w:rPr>
+        <w:t xml:space="preserve">ler and Deerenberg, 2000) </w:t>
       </w:r>
     </w:p>
     <w:p>
@@ -1037,7 +995,7 @@
           <w:rFonts w:cs="Times New Roman"/>
           <w:szCs w:val="24"/>
         </w:rPr>
-        <w:t>or reference the figures.</w:t>
+        <w:t xml:space="preserve">or reference the figures. Also, no quotes! Science papers rarely include direct quotes. </w:t>
       </w:r>
     </w:p>
     <w:p>
@@ -1166,69 +1124,7 @@
           <w:rFonts w:cs="Times New Roman"/>
           <w:szCs w:val="24"/>
         </w:rPr>
-        <w:t xml:space="preserve">Comparison to the literature: how do your findings compare to other research? Cite </w:t>
-      </w:r>
-      <w:r>
-        <w:rPr>
-          <w:rFonts w:cs="Times New Roman"/>
-          <w:szCs w:val="24"/>
-        </w:rPr>
-        <w:t xml:space="preserve">at least </w:t>
-      </w:r>
-      <w:r>
-        <w:rPr>
-          <w:rFonts w:cs="Times New Roman"/>
-          <w:szCs w:val="24"/>
-        </w:rPr>
-        <w:t xml:space="preserve">two peer reviewed sources. Use the format (author, year). For example: “Infectious diseases have received a lot of study (Anderson 1979, </w:t>
-      </w:r>
-      <w:proofErr w:type="spellStart"/>
-      <w:r>
-        <w:rPr>
-          <w:rFonts w:cs="Times New Roman"/>
-          <w:szCs w:val="24"/>
-        </w:rPr>
-        <w:t>Lochmiller</w:t>
-      </w:r>
-      <w:proofErr w:type="spellEnd"/>
-      <w:r>
-        <w:rPr>
-          <w:rFonts w:cs="Times New Roman"/>
-          <w:szCs w:val="24"/>
-        </w:rPr>
-        <w:t xml:space="preserve"> and </w:t>
-      </w:r>
-      <w:proofErr w:type="spellStart"/>
-      <w:r>
-        <w:rPr>
-          <w:rFonts w:cs="Times New Roman"/>
-          <w:szCs w:val="24"/>
-        </w:rPr>
-        <w:t>Deerenberg</w:t>
-      </w:r>
-      <w:proofErr w:type="spellEnd"/>
-      <w:r>
-        <w:rPr>
-          <w:rFonts w:cs="Times New Roman"/>
-          <w:szCs w:val="24"/>
-        </w:rPr>
-        <w:t xml:space="preserve"> 2000, </w:t>
-      </w:r>
-      <w:proofErr w:type="spellStart"/>
-      <w:r>
-        <w:rPr>
-          <w:rFonts w:cs="Times New Roman"/>
-          <w:szCs w:val="24"/>
-        </w:rPr>
-        <w:t>Burthe</w:t>
-      </w:r>
-      <w:proofErr w:type="spellEnd"/>
-      <w:r>
-        <w:rPr>
-          <w:rFonts w:cs="Times New Roman"/>
-          <w:szCs w:val="24"/>
-        </w:rPr>
-        <w:t xml:space="preserve"> </w:t>
+        <w:t xml:space="preserve">Comparison to the literature: how do your findings compare to other research? Use the format (author, year). For example: “Infectious diseases have received a lot of study (Anderson 1979, Lochmiller and Deerenberg 2000, Burthe </w:t>
       </w:r>
       <w:r>
         <w:rPr>
@@ -1263,7 +1159,37 @@
           <w:rFonts w:cs="Times New Roman"/>
           <w:szCs w:val="24"/>
         </w:rPr>
-        <w:t>Suggest one future experiment based on your findings</w:t>
+        <w:t>Suggest one</w:t>
+      </w:r>
+      <w:r>
+        <w:rPr>
+          <w:rFonts w:cs="Times New Roman"/>
+          <w:szCs w:val="24"/>
+        </w:rPr>
+        <w:t xml:space="preserve"> or more</w:t>
+      </w:r>
+      <w:r>
+        <w:rPr>
+          <w:rFonts w:cs="Times New Roman"/>
+          <w:szCs w:val="24"/>
+        </w:rPr>
+        <w:t xml:space="preserve"> future experiment</w:t>
+      </w:r>
+      <w:r>
+        <w:rPr>
+          <w:rFonts w:cs="Times New Roman"/>
+          <w:szCs w:val="24"/>
+        </w:rPr>
+        <w:t>s</w:t>
+      </w:r>
+      <w:bookmarkStart w:id="0" w:name="_GoBack"/>
+      <w:bookmarkEnd w:id="0"/>
+      <w:r>
+        <w:rPr>
+          <w:rFonts w:cs="Times New Roman"/>
+          <w:szCs w:val="24"/>
+        </w:rPr>
+        <w:t xml:space="preserve"> based on your findings</w:t>
       </w:r>
       <w:r>
         <w:rPr>
@@ -1466,55 +1392,42 @@
         <w:t>Generalized example</w:t>
       </w:r>
       <w:r>
+        <w:t xml:space="preserve"> - Lastname, FM</w:t>
+      </w:r>
+      <w:r>
+        <w:t>. Year. Title of article. Name of Journal, volume: pp-pp.</w:t>
+      </w:r>
+    </w:p>
+    <w:p>
+      <w:pPr>
+        <w:rPr>
+          <w:i/>
+        </w:rPr>
+      </w:pPr>
+    </w:p>
+    <w:p>
+      <w:pPr>
+        <w:ind w:right="-360"/>
+      </w:pPr>
+      <w:r>
+        <w:rPr>
+          <w:i/>
+        </w:rPr>
+        <w:t>Real example</w:t>
+      </w:r>
+      <w:r>
         <w:t xml:space="preserve"> - </w:t>
       </w:r>
-      <w:proofErr w:type="spellStart"/>
-      <w:r>
-        <w:t>Lastname</w:t>
-      </w:r>
-      <w:proofErr w:type="spellEnd"/>
-      <w:r>
-        <w:t>, FM</w:t>
-      </w:r>
-      <w:r>
-        <w:t>. Year. Title of article. Name of Journal, volume: pp-pp.</w:t>
-      </w:r>
-    </w:p>
-    <w:p>
-      <w:pPr>
-        <w:rPr>
-          <w:i/>
-        </w:rPr>
-      </w:pPr>
-    </w:p>
-    <w:p>
-      <w:pPr>
-        <w:ind w:right="-360"/>
-      </w:pPr>
-      <w:r>
-        <w:rPr>
-          <w:i/>
-        </w:rPr>
-        <w:t>Real example</w:t>
-      </w:r>
-      <w:r>
-        <w:t xml:space="preserve"> - </w:t>
-      </w:r>
       <w:r>
         <w:t>Anderson, RM</w:t>
       </w:r>
       <w:r>
-        <w:t xml:space="preserve"> 1979. Population biology of infectious d</w:t>
-      </w:r>
-      <w:bookmarkStart w:id="0" w:name="_GoBack"/>
-      <w:bookmarkEnd w:id="0"/>
-      <w:r>
-        <w:t xml:space="preserve">iseases. Nature 280: 361-367. </w:t>
+        <w:t xml:space="preserve"> 1979. Population biology of infectious diseases. Nature 280: 361-367. </w:t>
       </w:r>
     </w:p>
     <w:sectPr>
       <w:pgSz w:w="12240" w:h="15840"/>
-      <w:pgMar w:top="936" w:right="1440" w:bottom="1440" w:left="1440" w:header="720" w:footer="720" w:gutter="0"/>
+      <w:pgMar w:top="936" w:right="1440" w:bottom="1017" w:left="1440" w:header="720" w:footer="720" w:gutter="0"/>
       <w:cols w:space="720"/>
       <w:docGrid w:linePitch="360"/>
     </w:sectPr>

</xml_diff>